<commit_message>
:ajout des resultats, modif mineur readme, def de la fct parser_filter et modif main, rapport in progress
</commit_message>
<xml_diff>
--- a/rapport.docx
+++ b/rapport.docx
@@ -302,7 +302,23 @@
                                         <w:sz w:val="72"/>
                                         <w:szCs w:val="72"/>
                                       </w:rPr>
-                                      <w:t>Projet court : Calcul de la surface accessible au solvant d’une protéine</w:t>
+                                      <w:t xml:space="preserve">Projet court : Calcul de la surface accessible </w:t>
+                                    </w:r>
+                                    <w:r>
+                                      <w:rPr>
+                                        <w:color w:val="4472C4" w:themeColor="accent1"/>
+                                        <w:sz w:val="72"/>
+                                        <w:szCs w:val="72"/>
+                                      </w:rPr>
+                                      <w:t>aux solvants</w:t>
+                                    </w:r>
+                                    <w:r>
+                                      <w:rPr>
+                                        <w:color w:val="4472C4" w:themeColor="accent1"/>
+                                        <w:sz w:val="72"/>
+                                        <w:szCs w:val="72"/>
+                                      </w:rPr>
+                                      <w:t xml:space="preserve"> d’une protéine</w:t>
                                     </w:r>
                                     <w:r>
                                       <w:rPr>
@@ -470,7 +486,23 @@
                                   <w:sz w:val="72"/>
                                   <w:szCs w:val="72"/>
                                 </w:rPr>
-                                <w:t>Projet court : Calcul de la surface accessible au solvant d’une protéine</w:t>
+                                <w:t xml:space="preserve">Projet court : Calcul de la surface accessible </w:t>
+                              </w:r>
+                              <w:r>
+                                <w:rPr>
+                                  <w:color w:val="4472C4" w:themeColor="accent1"/>
+                                  <w:sz w:val="72"/>
+                                  <w:szCs w:val="72"/>
+                                </w:rPr>
+                                <w:t>aux solvants</w:t>
+                              </w:r>
+                              <w:r>
+                                <w:rPr>
+                                  <w:color w:val="4472C4" w:themeColor="accent1"/>
+                                  <w:sz w:val="72"/>
+                                  <w:szCs w:val="72"/>
+                                </w:rPr>
+                                <w:t xml:space="preserve"> d’une protéine</w:t>
                               </w:r>
                               <w:r>
                                 <w:rPr>
@@ -749,7 +781,13 @@
         <w:t>Å)</w:t>
       </w:r>
       <w:r>
-        <w:t xml:space="preserve"> que nous déplaçons point par point de ladite sphère. Tant que rayon </w:t>
+        <w:t xml:space="preserve"> que nous déplaçons point par point de ladite sphère. Tant que </w:t>
+      </w:r>
+      <w:r>
+        <w:t xml:space="preserve">le </w:t>
+      </w:r>
+      <w:r>
+        <w:t xml:space="preserve">rayon </w:t>
       </w:r>
       <w:r>
         <w:t>de la molécule d’eau passe sans toucher deux sphères cela signifie que la surface est exposée aux solvants</w:t>
@@ -762,21 +800,87 @@
       <w:r>
         <w:t xml:space="preserve">Figure </w:t>
       </w:r>
-      <w:fldSimple w:instr=" SEQ Figure \* ARABIC ">
-        <w:r>
-          <w:rPr>
-            <w:noProof/>
-          </w:rPr>
-          <w:t>1</w:t>
-        </w:r>
-      </w:fldSimple>
-      <w:r>
-        <w:t xml:space="preserve"> : Schéma surface accessible au solvant</w:t>
+      <w:r>
+        <w:fldChar w:fldCharType="begin"/>
+      </w:r>
+      <w:r>
+        <w:instrText xml:space="preserve"> SEQ Figure \* ARABIC </w:instrText>
+      </w:r>
+      <w:r>
+        <w:fldChar w:fldCharType="separate"/>
+      </w:r>
+      <w:r>
+        <w:rPr>
+          <w:noProof/>
+        </w:rPr>
+        <w:t>1</w:t>
+      </w:r>
+      <w:r>
+        <w:fldChar w:fldCharType="end"/>
+      </w:r>
+      <w:r>
+        <w:t xml:space="preserve"> : Schéma surface accessible </w:t>
+      </w:r>
+      <w:r>
+        <w:t>aux solvants</w:t>
       </w:r>
     </w:p>
     <w:p>
       <w:r>
         <w:t>En se basant sur ce principe il est possible de déterminer la surface accessible aux solvant d’une protéine.</w:t>
+      </w:r>
+      <w:r>
+        <w:t xml:space="preserve"> Les résultats de notre algorithme sera ensuite comparé avec les résultats de DSSP </w:t>
+      </w:r>
+      <w:r>
+        <w:t>(</w:t>
+      </w:r>
+      <w:proofErr w:type="spellStart"/>
+      <w:r>
+        <w:rPr>
+          <w:i/>
+          <w:iCs/>
+        </w:rPr>
+        <w:t>Define</w:t>
+      </w:r>
+      <w:proofErr w:type="spellEnd"/>
+      <w:r>
+        <w:rPr>
+          <w:i/>
+          <w:iCs/>
+        </w:rPr>
+        <w:t xml:space="preserve"> </w:t>
+      </w:r>
+      <w:proofErr w:type="spellStart"/>
+      <w:r>
+        <w:rPr>
+          <w:i/>
+          <w:iCs/>
+        </w:rPr>
+        <w:t>Secondary</w:t>
+      </w:r>
+      <w:proofErr w:type="spellEnd"/>
+      <w:r>
+        <w:rPr>
+          <w:i/>
+          <w:iCs/>
+        </w:rPr>
+        <w:t xml:space="preserve"> Structure of </w:t>
+      </w:r>
+      <w:proofErr w:type="spellStart"/>
+      <w:r>
+        <w:rPr>
+          <w:i/>
+          <w:iCs/>
+        </w:rPr>
+        <w:t>Proteins</w:t>
+      </w:r>
+      <w:proofErr w:type="spellEnd"/>
+      <w:r>
+        <w:t>)</w:t>
+      </w:r>
+      <w:r>
+        <w:t xml:space="preserve"> utilisé classiquement.</w:t>
       </w:r>
     </w:p>
     <w:p>
@@ -972,7 +1076,13 @@
         <w:t xml:space="preserve"> Data Bank</w:t>
       </w:r>
       <w:r>
-        <w:t>). Nous utilisons la protéine 3i40.pdb (</w:t>
+        <w:t>). Nous utilisons</w:t>
+      </w:r>
+      <w:r>
+        <w:t xml:space="preserve"> notamment</w:t>
+      </w:r>
+      <w:r>
+        <w:t xml:space="preserve"> la protéine 3i40.pdb (</w:t>
       </w:r>
       <w:r>
         <w:rPr>
@@ -992,6 +1102,53 @@
       <w:proofErr w:type="spellEnd"/>
       <w:r>
         <w:t>) dans notre exemple.</w:t>
+      </w:r>
+      <w:r>
+        <w:t xml:space="preserve"> D’autre protéine </w:t>
+      </w:r>
+      <w:proofErr w:type="gramStart"/>
+      <w:r>
+        <w:t>ont</w:t>
+      </w:r>
+      <w:proofErr w:type="gramEnd"/>
+      <w:r>
+        <w:t xml:space="preserve"> été testé (</w:t>
+      </w:r>
+      <w:r>
+        <w:t>8dev</w:t>
+      </w:r>
+      <w:r>
+        <w:t xml:space="preserve">, </w:t>
+      </w:r>
+      <w:r>
+        <w:t>8d23</w:t>
+      </w:r>
+      <w:r>
+        <w:t xml:space="preserve">, </w:t>
+      </w:r>
+      <w:r>
+        <w:t>7r4h</w:t>
+      </w:r>
+      <w:r>
+        <w:t xml:space="preserve">, </w:t>
+      </w:r>
+      <w:r>
+        <w:t>7pbp</w:t>
+      </w:r>
+      <w:r>
+        <w:t xml:space="preserve">, </w:t>
+      </w:r>
+      <w:r>
+        <w:t>7u52</w:t>
+      </w:r>
+      <w:r>
+        <w:t xml:space="preserve"> et </w:t>
+      </w:r>
+      <w:r>
+        <w:t>6a5j</w:t>
+      </w:r>
+      <w:r>
+        <w:t>), cela nous permet d’avoir un éventail de taille de protéine assez large pour comparer nos résultats.</w:t>
       </w:r>
     </w:p>
     <w:p>
@@ -1003,51 +1160,7 @@
         </w:numPr>
       </w:pPr>
       <w:r>
-        <w:t>DSSP : nous utilisons le logiciel DSSP (</w:t>
-      </w:r>
-      <w:proofErr w:type="spellStart"/>
-      <w:r>
-        <w:rPr>
-          <w:i/>
-          <w:iCs/>
-        </w:rPr>
-        <w:t>Define</w:t>
-      </w:r>
-      <w:proofErr w:type="spellEnd"/>
-      <w:r>
-        <w:rPr>
-          <w:i/>
-          <w:iCs/>
-        </w:rPr>
-        <w:t xml:space="preserve"> </w:t>
-      </w:r>
-      <w:proofErr w:type="spellStart"/>
-      <w:r>
-        <w:rPr>
-          <w:i/>
-          <w:iCs/>
-        </w:rPr>
-        <w:t>Secondary</w:t>
-      </w:r>
-      <w:proofErr w:type="spellEnd"/>
-      <w:r>
-        <w:rPr>
-          <w:i/>
-          <w:iCs/>
-        </w:rPr>
-        <w:t xml:space="preserve"> Structure of </w:t>
-      </w:r>
-      <w:proofErr w:type="spellStart"/>
-      <w:r>
-        <w:rPr>
-          <w:i/>
-          <w:iCs/>
-        </w:rPr>
-        <w:t>Proteins</w:t>
-      </w:r>
-      <w:proofErr w:type="spellEnd"/>
-      <w:r>
-        <w:t>) qui est un algorithme permettant de calculer entre autres la surface accessible aux solvants d’une protéine.</w:t>
+        <w:t>DSSP : nous utilisons le logiciel DSSP qui est un algorithme permettant de calculer entre autres la surface accessible aux solvants d’une protéine.</w:t>
       </w:r>
     </w:p>
     <w:p>
@@ -1070,7 +1183,19 @@
         </w:numPr>
       </w:pPr>
       <w:r>
-        <w:t xml:space="preserve">A partir d’un fichier .pdb on extrait les coordonnées, l’identité et le résidu de chaque atome avec un </w:t>
+        <w:t xml:space="preserve">A partir d’un fichier .pdb </w:t>
+      </w:r>
+      <w:r>
+        <w:t>nous</w:t>
+      </w:r>
+      <w:r>
+        <w:t xml:space="preserve"> </w:t>
+      </w:r>
+      <w:r>
+        <w:t>extrairons</w:t>
+      </w:r>
+      <w:r>
+        <w:t xml:space="preserve"> les coordonnées, l’identité et le résidu de chaque atome avec un </w:t>
       </w:r>
       <w:proofErr w:type="spellStart"/>
       <w:r>
@@ -1182,7 +1307,16 @@
         </w:numPr>
       </w:pPr>
       <w:r>
-        <w:t>On regarde tous les voisins par point de la sphère si un voisin rend le point inaccessible alors on passe au point suivant.</w:t>
+        <w:t>Nous</w:t>
+      </w:r>
+      <w:r>
+        <w:t xml:space="preserve"> regard</w:t>
+      </w:r>
+      <w:r>
+        <w:t>ons</w:t>
+      </w:r>
+      <w:r>
+        <w:t xml:space="preserve"> tous les voisins par point de la sphère si un voisin rend le point inaccessible alors on passe au point suivant.</w:t>
       </w:r>
     </w:p>
     <w:p>
@@ -1194,7 +1328,16 @@
         </w:numPr>
       </w:pPr>
       <w:r>
-        <w:t xml:space="preserve">On calcule la surface accessible de l’atome avec le calcule suivant : </w:t>
+        <w:t>Nous</w:t>
+      </w:r>
+      <w:r>
+        <w:t xml:space="preserve"> calcul</w:t>
+      </w:r>
+      <w:r>
+        <w:t>ons</w:t>
+      </w:r>
+      <w:r>
+        <w:t xml:space="preserve"> la surface accessible de l’atome avec le calcule suivant : </w:t>
       </w:r>
       <m:oMath>
         <m:f>
@@ -1203,6 +1346,7 @@
               <w:rPr>
                 <w:rFonts w:ascii="Cambria Math" w:hAnsi="Cambria Math"/>
                 <w:i/>
+                <w:color w:val="44546A" w:themeColor="text2"/>
               </w:rPr>
             </m:ctrlPr>
           </m:fPr>
@@ -1235,6 +1379,7 @@
               <w:rPr>
                 <w:rFonts w:ascii="Cambria Math" w:hAnsi="Cambria Math"/>
                 <w:i/>
+                <w:color w:val="44546A" w:themeColor="text2"/>
               </w:rPr>
             </m:ctrlPr>
           </m:sSupPr>
@@ -1301,20 +1446,756 @@
         <w:rPr>
           <w:rFonts w:eastAsiaTheme="minorEastAsia"/>
         </w:rPr>
-        <w:t>Calcule de l’aire accessible aux solvant par tous les atomes en faisant la somme de l’étape 8.</w:t>
+        <w:lastRenderedPageBreak/>
+        <w:t>Nous c</w:t>
+      </w:r>
+      <w:r>
+        <w:rPr>
+          <w:rFonts w:eastAsiaTheme="minorEastAsia"/>
+        </w:rPr>
+        <w:t>alcul</w:t>
+      </w:r>
+      <w:r>
+        <w:rPr>
+          <w:rFonts w:eastAsiaTheme="minorEastAsia"/>
+        </w:rPr>
+        <w:t>ons</w:t>
+      </w:r>
+      <w:r>
+        <w:rPr>
+          <w:rFonts w:eastAsiaTheme="minorEastAsia"/>
+        </w:rPr>
+        <w:t xml:space="preserve"> de l’aire accessible aux solvant par tous les atomes en faisant la somme de l’étape 8.</w:t>
       </w:r>
     </w:p>
     <w:p>
       <w:pPr>
+        <w:pStyle w:val="Paragraphedeliste"/>
+        <w:numPr>
+          <w:ilvl w:val="0"/>
+          <w:numId w:val="3"/>
+        </w:numPr>
+      </w:pPr>
+      <w:r>
+        <w:rPr>
+          <w:rFonts w:eastAsiaTheme="minorEastAsia"/>
+        </w:rPr>
+        <w:t xml:space="preserve">Nous calculons </w:t>
+      </w:r>
+      <w:r>
+        <w:rPr>
+          <w:rFonts w:eastAsiaTheme="minorEastAsia"/>
+        </w:rPr>
+        <w:t>de la surface accessible relative de la protéine.</w:t>
+      </w:r>
+    </w:p>
+    <w:p>
+      <w:pPr>
+        <w:pStyle w:val="Paragraphedeliste"/>
+        <w:numPr>
+          <w:ilvl w:val="0"/>
+          <w:numId w:val="3"/>
+        </w:numPr>
+      </w:pPr>
+      <w:r>
+        <w:rPr>
+          <w:rFonts w:eastAsiaTheme="minorEastAsia"/>
+        </w:rPr>
+        <w:t xml:space="preserve">Nous calculons </w:t>
+      </w:r>
+      <w:r>
+        <w:rPr>
+          <w:rFonts w:eastAsiaTheme="minorEastAsia"/>
+        </w:rPr>
+        <w:t xml:space="preserve">du pourcentage d’accessibilité </w:t>
+      </w:r>
+      <w:r>
+        <w:rPr>
+          <w:rFonts w:eastAsiaTheme="minorEastAsia"/>
+        </w:rPr>
+        <w:t>aux solvants</w:t>
+      </w:r>
+      <w:r>
+        <w:rPr>
+          <w:rFonts w:eastAsiaTheme="minorEastAsia"/>
+        </w:rPr>
+        <w:t>.</w:t>
+      </w:r>
+    </w:p>
+    <w:p>
+      <w:pPr>
+        <w:pStyle w:val="Paragraphedeliste"/>
+        <w:numPr>
+          <w:ilvl w:val="0"/>
+          <w:numId w:val="3"/>
+        </w:numPr>
+      </w:pPr>
+      <w:r>
+        <w:rPr>
+          <w:rFonts w:eastAsiaTheme="minorEastAsia"/>
+        </w:rPr>
+        <w:t>Nous c</w:t>
+      </w:r>
+      <w:r>
+        <w:rPr>
+          <w:rFonts w:eastAsiaTheme="minorEastAsia"/>
+        </w:rPr>
+        <w:t xml:space="preserve">omparons </w:t>
+      </w:r>
+      <w:r>
+        <w:rPr>
+          <w:rFonts w:eastAsiaTheme="minorEastAsia"/>
+        </w:rPr>
+        <w:t>le</w:t>
+      </w:r>
+      <w:r>
+        <w:rPr>
+          <w:rFonts w:eastAsiaTheme="minorEastAsia"/>
+        </w:rPr>
+        <w:t>s sorties avec DSSP.</w:t>
+      </w:r>
+    </w:p>
+    <w:p>
+      <w:pPr>
         <w:pStyle w:val="Titre1"/>
       </w:pPr>
       <w:r>
+        <w:t>Résultats</w:t>
+      </w:r>
+    </w:p>
+    <w:p>
+      <w:r>
+        <w:tab/>
+        <w:t xml:space="preserve">Au total 7 protéines (voir Matériel) sont étudiées. Ces protéines varient de 13 à 1 048 résidus pour pouvoir tester la robustesse de l’algorithme sur un panel varié. Le premier est de constaté que pour les petites protéines l’algorithme prend quelque seconde pour sortir les résultats tandis que pour les plus grosse cela se compte en minute. </w:t>
+      </w:r>
+    </w:p>
+    <w:p>
+      <w:r>
+        <w:drawing>
+          <wp:anchor distT="0" distB="0" distL="114300" distR="114300" simplePos="0" relativeHeight="251662336" behindDoc="0" locked="0" layoutInCell="1" allowOverlap="1" wp14:anchorId="0FDDB8FA" wp14:editId="1E3E74CC">
+            <wp:simplePos x="0" y="0"/>
+            <wp:positionH relativeFrom="column">
+              <wp:posOffset>-1905</wp:posOffset>
+            </wp:positionH>
+            <wp:positionV relativeFrom="paragraph">
+              <wp:posOffset>658495</wp:posOffset>
+            </wp:positionV>
+            <wp:extent cx="4097020" cy="1438275"/>
+            <wp:effectExtent l="0" t="0" r="5080" b="0"/>
+            <wp:wrapSquare wrapText="bothSides"/>
+            <wp:docPr id="2" name="Image 2"/>
+            <wp:cNvGraphicFramePr>
+              <a:graphicFrameLocks xmlns:a="http://schemas.openxmlformats.org/drawingml/2006/main" noChangeAspect="1"/>
+            </wp:cNvGraphicFramePr>
+            <a:graphic xmlns:a="http://schemas.openxmlformats.org/drawingml/2006/main">
+              <a:graphicData uri="http://schemas.openxmlformats.org/drawingml/2006/picture">
+                <pic:pic xmlns:pic="http://schemas.openxmlformats.org/drawingml/2006/picture">
+                  <pic:nvPicPr>
+                    <pic:cNvPr id="1" name=""/>
+                    <pic:cNvPicPr/>
+                  </pic:nvPicPr>
+                  <pic:blipFill>
+                    <a:blip r:embed="rId14">
+                      <a:extLst>
+                        <a:ext uri="{28A0092B-C50C-407E-A947-70E740481C1C}">
+                          <a14:useLocalDpi xmlns:a14="http://schemas.microsoft.com/office/drawing/2010/main" val="0"/>
+                        </a:ext>
+                      </a:extLst>
+                    </a:blip>
+                    <a:stretch>
+                      <a:fillRect/>
+                    </a:stretch>
+                  </pic:blipFill>
+                  <pic:spPr>
+                    <a:xfrm>
+                      <a:off x="0" y="0"/>
+                      <a:ext cx="4097020" cy="1438275"/>
+                    </a:xfrm>
+                    <a:prstGeom prst="rect">
+                      <a:avLst/>
+                    </a:prstGeom>
+                  </pic:spPr>
+                </pic:pic>
+              </a:graphicData>
+            </a:graphic>
+            <wp14:sizeRelH relativeFrom="page">
+              <wp14:pctWidth>0</wp14:pctWidth>
+            </wp14:sizeRelH>
+            <wp14:sizeRelV relativeFrom="page">
+              <wp14:pctHeight>0</wp14:pctHeight>
+            </wp14:sizeRelV>
+          </wp:anchor>
+        </w:drawing>
+      </w:r>
+      <w:r>
+        <w:tab/>
+        <w:t>Nous montrons un tableau récapitulati</w:t>
+      </w:r>
+      <w:r>
+        <w:t>f</w:t>
+      </w:r>
+      <w:r>
+        <w:t xml:space="preserve"> avec notre programme SASCM (</w:t>
+      </w:r>
+      <w:r>
+        <w:rPr>
+          <w:i/>
+          <w:iCs/>
+        </w:rPr>
+        <w:t xml:space="preserve">Solvent </w:t>
+      </w:r>
+      <w:r>
+        <w:rPr>
+          <w:i/>
+          <w:iCs/>
+        </w:rPr>
+        <w:t>A</w:t>
+      </w:r>
+      <w:r>
+        <w:rPr>
+          <w:i/>
+          <w:iCs/>
+        </w:rPr>
+        <w:t xml:space="preserve">ccessible </w:t>
+      </w:r>
+      <w:r>
+        <w:rPr>
+          <w:i/>
+          <w:iCs/>
+        </w:rPr>
+        <w:t>S</w:t>
+      </w:r>
+      <w:r>
+        <w:rPr>
+          <w:i/>
+          <w:iCs/>
+        </w:rPr>
+        <w:t xml:space="preserve">urface </w:t>
+      </w:r>
+      <w:r>
+        <w:rPr>
+          <w:i/>
+          <w:iCs/>
+        </w:rPr>
+        <w:t>C</w:t>
+      </w:r>
+      <w:r>
+        <w:rPr>
+          <w:i/>
+          <w:iCs/>
+        </w:rPr>
+        <w:t xml:space="preserve">alculation </w:t>
+      </w:r>
+      <w:r>
+        <w:rPr>
+          <w:i/>
+          <w:iCs/>
+        </w:rPr>
+        <w:t>M</w:t>
+      </w:r>
+      <w:r>
+        <w:rPr>
+          <w:i/>
+          <w:iCs/>
+        </w:rPr>
+        <w:t>odel</w:t>
+      </w:r>
+      <w:r>
+        <w:t xml:space="preserve">) </w:t>
+      </w:r>
+      <w:r>
+        <w:t>et le programme DSSP. Nous calculons l’écart type ainsi que le pourcentage d’erreur de notre programme (Tableau1).</w:t>
+      </w:r>
+    </w:p>
+    <w:p>
+      <w:pPr>
+        <w:pStyle w:val="Lgende"/>
+      </w:pPr>
+      <w:r>
+        <w:t xml:space="preserve">Tableau </w:t>
+      </w:r>
+      <w:r>
+        <w:fldChar w:fldCharType="begin"/>
+      </w:r>
+      <w:r>
+        <w:instrText xml:space="preserve"> SEQ Tableau \* ARABIC </w:instrText>
+      </w:r>
+      <w:r>
+        <w:fldChar w:fldCharType="separate"/>
+      </w:r>
+      <w:r>
+        <w:rPr>
+          <w:noProof/>
+        </w:rPr>
+        <w:t>1</w:t>
+      </w:r>
+      <w:r>
+        <w:fldChar w:fldCharType="end"/>
+      </w:r>
+      <w:r>
+        <w:t xml:space="preserve"> </w:t>
+      </w:r>
+      <w:r>
+        <w:t>: Récapitulatif des résultats et analyses</w:t>
+      </w:r>
+    </w:p>
+    <w:p>
+      <w:r>
+        <w:t>Dans la figure 2-A nous comparons les sorties de l’algorithme DSSP et SASCM pour la surface accessible aux solvants de chaque protéine, les barres d’erreurs représente l’écart-type (Tableau 1). Nous constatons que pour chaque protéine les résultats sont assez proches. Dans la figure</w:t>
+      </w:r>
+      <w:r>
+        <w:t xml:space="preserve"> 2-B nous étu</w:t>
+      </w:r>
+      <w:r>
+        <w:t>dions la corrélation entre les deux méthodes, nous remarquons que les protéines se retrouve pratiquement sur la même droite et que le R</w:t>
+      </w:r>
+      <w:r>
+        <w:rPr>
+          <w:vertAlign w:val="superscript"/>
+        </w:rPr>
+        <w:t xml:space="preserve">2 </w:t>
+      </w:r>
+      <w:r>
+        <w:t>est de 0,99 ce qui traduit une forte corrélation entre les deux méthodes.</w:t>
+      </w:r>
+    </w:p>
+    <w:p>
+      <w:pPr>
+        <w:keepNext/>
+      </w:pPr>
+      <w:r>
+        <w:rPr>
+          <w:noProof/>
+        </w:rPr>
         <w:lastRenderedPageBreak/>
-        <w:t>Résultats</w:t>
+        <mc:AlternateContent>
+          <mc:Choice Requires="wps">
+            <w:drawing>
+              <wp:anchor distT="0" distB="0" distL="114300" distR="114300" simplePos="0" relativeHeight="251663360" behindDoc="0" locked="0" layoutInCell="1" allowOverlap="1" wp14:anchorId="65A70C58" wp14:editId="52AB73D7">
+                <wp:simplePos x="0" y="0"/>
+                <wp:positionH relativeFrom="column">
+                  <wp:posOffset>-49171</wp:posOffset>
+                </wp:positionH>
+                <wp:positionV relativeFrom="paragraph">
+                  <wp:posOffset>-248037</wp:posOffset>
+                </wp:positionV>
+                <wp:extent cx="516504" cy="579783"/>
+                <wp:effectExtent l="0" t="0" r="0" b="0"/>
+                <wp:wrapNone/>
+                <wp:docPr id="10" name="Zone de texte 10"/>
+                <wp:cNvGraphicFramePr/>
+                <a:graphic xmlns:a="http://schemas.openxmlformats.org/drawingml/2006/main">
+                  <a:graphicData uri="http://schemas.microsoft.com/office/word/2010/wordprocessingShape">
+                    <wps:wsp>
+                      <wps:cNvSpPr txBox="1"/>
+                      <wps:spPr>
+                        <a:xfrm>
+                          <a:off x="0" y="0"/>
+                          <a:ext cx="516504" cy="579783"/>
+                        </a:xfrm>
+                        <a:prstGeom prst="rect">
+                          <a:avLst/>
+                        </a:prstGeom>
+                        <a:noFill/>
+                        <a:ln w="6350">
+                          <a:noFill/>
+                        </a:ln>
+                      </wps:spPr>
+                      <wps:txbx>
+                        <w:txbxContent>
+                          <w:p>
+                            <w:pPr>
+                              <w:pStyle w:val="PersonalName"/>
+                              <w:rPr>
+                                <w:rStyle w:val="SansinterligneCar"/>
+                              </w:rPr>
+                            </w:pPr>
+                            <w:r>
+                              <w:t>A</w:t>
+                            </w:r>
+                          </w:p>
+                        </w:txbxContent>
+                      </wps:txbx>
+                      <wps:bodyPr rot="0" spcFirstLastPara="0" vertOverflow="overflow" horzOverflow="overflow" vert="horz" wrap="square" lIns="91440" tIns="45720" rIns="91440" bIns="45720" numCol="1" spcCol="0" rtlCol="0" fromWordArt="0" anchor="t" anchorCtr="0" forceAA="0" compatLnSpc="1">
+                        <a:prstTxWarp prst="textNoShape">
+                          <a:avLst/>
+                        </a:prstTxWarp>
+                        <a:noAutofit/>
+                      </wps:bodyPr>
+                    </wps:wsp>
+                  </a:graphicData>
+                </a:graphic>
+                <wp14:sizeRelH relativeFrom="margin">
+                  <wp14:pctWidth>0</wp14:pctWidth>
+                </wp14:sizeRelH>
+                <wp14:sizeRelV relativeFrom="margin">
+                  <wp14:pctHeight>0</wp14:pctHeight>
+                </wp14:sizeRelV>
+              </wp:anchor>
+            </w:drawing>
+          </mc:Choice>
+          <mc:Fallback>
+            <w:pict>
+              <v:shape w14:anchorId="65A70C58" id="Zone de texte 10" o:spid="_x0000_s1028" type="#_x0000_t202" style="position:absolute;left:0;text-align:left;margin-left:-3.85pt;margin-top:-19.55pt;width:40.65pt;height:45.65pt;z-index:251663360;visibility:visible;mso-wrap-style:square;mso-width-percent:0;mso-height-percent:0;mso-wrap-distance-left:9pt;mso-wrap-distance-top:0;mso-wrap-distance-right:9pt;mso-wrap-distance-bottom:0;mso-position-horizontal:absolute;mso-position-horizontal-relative:text;mso-position-vertical:absolute;mso-position-vertical-relative:text;mso-width-percent:0;mso-height-percent:0;mso-width-relative:margin;mso-height-relative:margin;v-text-anchor:top" o:gfxdata="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" filled="f" stroked="f" strokeweight=".5pt">
+                <v:textbox>
+                  <w:txbxContent>
+                    <w:p>
+                      <w:pPr>
+                        <w:pStyle w:val="PersonalName"/>
+                        <w:rPr>
+                          <w:rStyle w:val="SansinterligneCar"/>
+                        </w:rPr>
+                      </w:pPr>
+                      <w:r>
+                        <w:t>A</w:t>
+                      </w:r>
+                    </w:p>
+                  </w:txbxContent>
+                </v:textbox>
+              </v:shape>
+            </w:pict>
+          </mc:Fallback>
+        </mc:AlternateContent>
+      </w:r>
+      <w:r>
+        <w:rPr>
+          <w:noProof/>
+        </w:rPr>
+        <mc:AlternateContent>
+          <mc:Choice Requires="wps">
+            <w:drawing>
+              <wp:anchor distT="0" distB="0" distL="114300" distR="114300" simplePos="0" relativeHeight="251665408" behindDoc="0" locked="0" layoutInCell="1" allowOverlap="1" wp14:anchorId="3DDDCCA1" wp14:editId="5870E7FA">
+                <wp:simplePos x="0" y="0"/>
+                <wp:positionH relativeFrom="column">
+                  <wp:posOffset>2846373</wp:posOffset>
+                </wp:positionH>
+                <wp:positionV relativeFrom="paragraph">
+                  <wp:posOffset>-293784</wp:posOffset>
+                </wp:positionV>
+                <wp:extent cx="516504" cy="579783"/>
+                <wp:effectExtent l="0" t="0" r="0" b="0"/>
+                <wp:wrapNone/>
+                <wp:docPr id="11" name="Zone de texte 11"/>
+                <wp:cNvGraphicFramePr/>
+                <a:graphic xmlns:a="http://schemas.openxmlformats.org/drawingml/2006/main">
+                  <a:graphicData uri="http://schemas.microsoft.com/office/word/2010/wordprocessingShape">
+                    <wps:wsp>
+                      <wps:cNvSpPr txBox="1"/>
+                      <wps:spPr>
+                        <a:xfrm>
+                          <a:off x="0" y="0"/>
+                          <a:ext cx="516504" cy="579783"/>
+                        </a:xfrm>
+                        <a:prstGeom prst="rect">
+                          <a:avLst/>
+                        </a:prstGeom>
+                        <a:noFill/>
+                        <a:ln w="6350">
+                          <a:noFill/>
+                        </a:ln>
+                      </wps:spPr>
+                      <wps:txbx>
+                        <w:txbxContent>
+                          <w:p>
+                            <w:pPr>
+                              <w:pStyle w:val="PersonalName"/>
+                              <w:rPr>
+                                <w:rStyle w:val="SansinterligneCar"/>
+                              </w:rPr>
+                            </w:pPr>
+                            <w:r>
+                              <w:t>B</w:t>
+                            </w:r>
+                          </w:p>
+                        </w:txbxContent>
+                      </wps:txbx>
+                      <wps:bodyPr rot="0" spcFirstLastPara="0" vertOverflow="overflow" horzOverflow="overflow" vert="horz" wrap="square" lIns="91440" tIns="45720" rIns="91440" bIns="45720" numCol="1" spcCol="0" rtlCol="0" fromWordArt="0" anchor="t" anchorCtr="0" forceAA="0" compatLnSpc="1">
+                        <a:prstTxWarp prst="textNoShape">
+                          <a:avLst/>
+                        </a:prstTxWarp>
+                        <a:noAutofit/>
+                      </wps:bodyPr>
+                    </wps:wsp>
+                  </a:graphicData>
+                </a:graphic>
+                <wp14:sizeRelH relativeFrom="margin">
+                  <wp14:pctWidth>0</wp14:pctWidth>
+                </wp14:sizeRelH>
+                <wp14:sizeRelV relativeFrom="margin">
+                  <wp14:pctHeight>0</wp14:pctHeight>
+                </wp14:sizeRelV>
+              </wp:anchor>
+            </w:drawing>
+          </mc:Choice>
+          <mc:Fallback>
+            <w:pict>
+              <v:shape w14:anchorId="3DDDCCA1" id="Zone de texte 11" o:spid="_x0000_s1029" type="#_x0000_t202" style="position:absolute;left:0;text-align:left;margin-left:224.1pt;margin-top:-23.15pt;width:40.65pt;height:45.65pt;z-index:251665408;visibility:visible;mso-wrap-style:square;mso-width-percent:0;mso-height-percent:0;mso-wrap-distance-left:9pt;mso-wrap-distance-top:0;mso-wrap-distance-right:9pt;mso-wrap-distance-bottom:0;mso-position-horizontal:absolute;mso-position-horizontal-relative:text;mso-position-vertical:absolute;mso-position-vertical-relative:text;mso-width-percent:0;mso-height-percent:0;mso-width-relative:margin;mso-height-relative:margin;v-text-anchor:top" o:gfxdata="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" filled="f" stroked="f" strokeweight=".5pt">
+                <v:textbox>
+                  <w:txbxContent>
+                    <w:p>
+                      <w:pPr>
+                        <w:pStyle w:val="PersonalName"/>
+                        <w:rPr>
+                          <w:rStyle w:val="SansinterligneCar"/>
+                        </w:rPr>
+                      </w:pPr>
+                      <w:r>
+                        <w:t>B</w:t>
+                      </w:r>
+                    </w:p>
+                  </w:txbxContent>
+                </v:textbox>
+              </v:shape>
+            </w:pict>
+          </mc:Fallback>
+        </mc:AlternateContent>
+      </w:r>
+      <w:r>
+        <w:rPr>
+          <w:noProof/>
+        </w:rPr>
+        <w:drawing>
+          <wp:inline distT="0" distB="0" distL="0" distR="0" wp14:anchorId="35525614" wp14:editId="5DD56F2F">
+            <wp:extent cx="5760720" cy="2365375"/>
+            <wp:effectExtent l="0" t="0" r="5080" b="0"/>
+            <wp:docPr id="9" name="Graphique 9"/>
+            <wp:cNvGraphicFramePr>
+              <a:graphicFrameLocks xmlns:a="http://schemas.openxmlformats.org/drawingml/2006/main" noChangeAspect="1"/>
+            </wp:cNvGraphicFramePr>
+            <a:graphic xmlns:a="http://schemas.openxmlformats.org/drawingml/2006/main">
+              <a:graphicData uri="http://schemas.openxmlformats.org/drawingml/2006/picture">
+                <pic:pic xmlns:pic="http://schemas.openxmlformats.org/drawingml/2006/picture">
+                  <pic:nvPicPr>
+                    <pic:cNvPr id="1" name=""/>
+                    <pic:cNvPicPr/>
+                  </pic:nvPicPr>
+                  <pic:blipFill>
+                    <a:blip r:embed="rId15">
+                      <a:extLst>
+                        <a:ext uri="{96DAC541-7B7A-43D3-8B79-37D633B846F1}">
+                          <asvg:svgBlip xmlns:asvg="http://schemas.microsoft.com/office/drawing/2016/SVG/main" r:embed="rId16"/>
+                        </a:ext>
+                      </a:extLst>
+                    </a:blip>
+                    <a:stretch>
+                      <a:fillRect/>
+                    </a:stretch>
+                  </pic:blipFill>
+                  <pic:spPr>
+                    <a:xfrm>
+                      <a:off x="0" y="0"/>
+                      <a:ext cx="5760720" cy="2365375"/>
+                    </a:xfrm>
+                    <a:prstGeom prst="rect">
+                      <a:avLst/>
+                    </a:prstGeom>
+                  </pic:spPr>
+                </pic:pic>
+              </a:graphicData>
+            </a:graphic>
+          </wp:inline>
+        </w:drawing>
       </w:r>
     </w:p>
-    <w:p/>
+    <w:p>
+      <w:pPr>
+        <w:pStyle w:val="Lgende"/>
+      </w:pPr>
+      <w:r>
+        <w:t xml:space="preserve">Figure </w:t>
+      </w:r>
+      <w:r>
+        <w:fldChar w:fldCharType="begin"/>
+      </w:r>
+      <w:r>
+        <w:instrText xml:space="preserve"> SEQ Figure \* ARABIC </w:instrText>
+      </w:r>
+      <w:r>
+        <w:fldChar w:fldCharType="separate"/>
+      </w:r>
+      <w:r>
+        <w:rPr>
+          <w:noProof/>
+        </w:rPr>
+        <w:t>2</w:t>
+      </w:r>
+      <w:r>
+        <w:fldChar w:fldCharType="end"/>
+      </w:r>
+      <w:r>
+        <w:t xml:space="preserve"> : Diagramme en bar de la surface des protéines accessible aux solvants et droite de corrélation entre DSSP et SASCM</w:t>
+      </w:r>
+    </w:p>
+    <w:p>
+      <w:pPr>
+        <w:pStyle w:val="Titre1"/>
+      </w:pPr>
+      <w:r>
+        <w:t>Conclusion</w:t>
+      </w:r>
+    </w:p>
+    <w:p>
+      <w:r>
+        <w:tab/>
+        <w:t xml:space="preserve">Avec toute ces informations nous pouvons conclure que notre algorithme SASCM </w:t>
+      </w:r>
+      <w:r>
+        <w:t>obtient des résultats proches de DSSP avec une marge d’erreur variant de 3 à 10 pourcents. La principale différence reste dans la rapidité d’exécution du programme. Une amélioration peut être apporté avec une parallélisation du code ou l’utilisation d’OOP (</w:t>
+      </w:r>
+      <w:r>
+        <w:rPr>
+          <w:i/>
+          <w:iCs/>
+        </w:rPr>
+        <w:t xml:space="preserve">Object </w:t>
+      </w:r>
+      <w:proofErr w:type="spellStart"/>
+      <w:r>
+        <w:rPr>
+          <w:i/>
+          <w:iCs/>
+        </w:rPr>
+        <w:t>Oriented</w:t>
+      </w:r>
+      <w:proofErr w:type="spellEnd"/>
+      <w:r>
+        <w:rPr>
+          <w:i/>
+          <w:iCs/>
+        </w:rPr>
+        <w:t xml:space="preserve"> </w:t>
+      </w:r>
+      <w:proofErr w:type="spellStart"/>
+      <w:r>
+        <w:rPr>
+          <w:i/>
+          <w:iCs/>
+        </w:rPr>
+        <w:t>Programming</w:t>
+      </w:r>
+      <w:proofErr w:type="spellEnd"/>
+      <w:r>
+        <w:t>).</w:t>
+      </w:r>
+    </w:p>
+    <w:p>
+      <w:r>
+        <w:tab/>
+        <w:t xml:space="preserve">Des difficultés sont </w:t>
+      </w:r>
+      <w:proofErr w:type="gramStart"/>
+      <w:r>
+        <w:t>survenu</w:t>
+      </w:r>
+      <w:proofErr w:type="gramEnd"/>
+      <w:r>
+        <w:t xml:space="preserve"> en début de programme avec l’utilisation du module pandas qui permet de générer des </w:t>
+      </w:r>
+      <w:r>
+        <w:rPr>
+          <w:i/>
+          <w:iCs/>
+        </w:rPr>
+        <w:t>data frame</w:t>
+      </w:r>
+      <w:r>
+        <w:rPr>
+          <w:i/>
+          <w:iCs/>
+        </w:rPr>
+        <w:t>s</w:t>
+      </w:r>
+      <w:r>
+        <w:t xml:space="preserve">, un abandon de cette méthode au profit de </w:t>
+      </w:r>
+      <w:proofErr w:type="spellStart"/>
+      <w:r>
+        <w:t>numpy</w:t>
+      </w:r>
+      <w:proofErr w:type="spellEnd"/>
+      <w:r>
+        <w:t xml:space="preserve"> qui permet de générer des </w:t>
+      </w:r>
+      <w:proofErr w:type="spellStart"/>
+      <w:r>
+        <w:rPr>
+          <w:i/>
+          <w:iCs/>
+        </w:rPr>
+        <w:t>arrays</w:t>
+      </w:r>
+      <w:proofErr w:type="spellEnd"/>
+      <w:r>
+        <w:t xml:space="preserve"> a été choisi.</w:t>
+      </w:r>
+    </w:p>
+    <w:p>
+      <w:pPr>
+        <w:pStyle w:val="Titre1"/>
+        <w:rPr>
+          <w:lang w:val="en-US"/>
+        </w:rPr>
+      </w:pPr>
+      <w:proofErr w:type="spellStart"/>
+      <w:r>
+        <w:rPr>
+          <w:lang w:val="en-US"/>
+        </w:rPr>
+        <w:t>Référence</w:t>
+      </w:r>
+      <w:proofErr w:type="spellEnd"/>
+    </w:p>
+    <w:p>
+      <w:r>
+        <w:rPr>
+          <w:lang w:val="en-US"/>
+        </w:rPr>
+        <w:t xml:space="preserve">Shrake A, Rupley JA. Environment and exposure to solvent of protein atoms. </w:t>
+      </w:r>
+      <w:r>
+        <w:t xml:space="preserve">Lysozyme and </w:t>
+      </w:r>
+      <w:proofErr w:type="spellStart"/>
+      <w:r>
+        <w:t>insulin</w:t>
+      </w:r>
+      <w:proofErr w:type="spellEnd"/>
+      <w:r>
+        <w:t xml:space="preserve">. J Mol Biol. 1973 Sep </w:t>
+      </w:r>
+      <w:proofErr w:type="gramStart"/>
+      <w:r>
+        <w:t>15;</w:t>
+      </w:r>
+      <w:proofErr w:type="gramEnd"/>
+      <w:r>
+        <w:t xml:space="preserve">79(2):351-71. </w:t>
+      </w:r>
+      <w:proofErr w:type="spellStart"/>
+      <w:proofErr w:type="gramStart"/>
+      <w:r>
+        <w:t>doi</w:t>
+      </w:r>
+      <w:proofErr w:type="spellEnd"/>
+      <w:r>
+        <w:t>:</w:t>
+      </w:r>
+      <w:proofErr w:type="gramEnd"/>
+      <w:r>
+        <w:t xml:space="preserve"> 10.1016/0022-2836(73)90011-9. </w:t>
+      </w:r>
+      <w:proofErr w:type="gramStart"/>
+      <w:r>
+        <w:t>PMID:</w:t>
+      </w:r>
+      <w:proofErr w:type="gramEnd"/>
+      <w:r>
+        <w:t xml:space="preserve"> 4760134.</w:t>
+      </w:r>
+    </w:p>
     <w:sectPr>
+      <w:footerReference w:type="even" r:id="rId17"/>
+      <w:footerReference w:type="default" r:id="rId18"/>
       <w:pgSz w:w="11906" w:h="16838"/>
       <w:pgMar w:top="1417" w:right="1417" w:bottom="1417" w:left="1417" w:header="708" w:footer="708" w:gutter="0"/>
       <w:pgNumType w:start="0"/>
@@ -1343,6 +2224,123 @@
     </w:p>
   </w:endnote>
 </w:endnotes>
+</file>
+
+<file path=word/footer1.xml><?xml version="1.0" encoding="utf-8"?>
+<w:ftr xmlns:wpc="http://schemas.microsoft.com/office/word/2010/wordprocessingCanvas" xmlns:cx="http://schemas.microsoft.com/office/drawing/2014/chartex" xmlns:cx1="http://schemas.microsoft.com/office/drawing/2015/9/8/chartex" xmlns:cx2="http://schemas.microsoft.com/office/drawing/2015/10/21/chartex" xmlns:cx3="http://schemas.microsoft.com/office/drawing/2016/5/9/chartex" xmlns:cx4="http://schemas.microsoft.com/office/drawing/2016/5/10/chartex" xmlns:cx5="http://schemas.microsoft.com/office/drawing/2016/5/11/chartex" xmlns:cx6="http://schemas.microsoft.com/office/drawing/2016/5/12/chartex" xmlns:cx7="http://schemas.microsoft.com/office/drawing/2016/5/13/chartex" xmlns:cx8="http://schemas.microsoft.com/office/drawing/2016/5/14/chartex" xmlns:mc="http://schemas.openxmlformats.org/markup-compatibility/2006" xmlns:aink="http://schemas.microsoft.com/office/drawing/2016/ink" xmlns:am3d="http://schemas.microsoft.com/office/drawing/2017/model3d" xmlns:o="urn:schemas-microsoft-com:office:office" xmlns:oel="http://schemas.microsoft.com/office/2019/extlst" xmlns:r="http://schemas.openxmlformats.org/officeDocument/2006/relationships" xmlns:m="http://schemas.openxmlformats.org/officeDocument/2006/math" xmlns:v="urn:schemas-microsoft-com:vml" xmlns:wp14="http://schemas.microsoft.com/office/word/2010/wordprocessingDrawing" xmlns:wp="http://schemas.openxmlformats.org/drawingml/2006/wordprocessingDrawing" xmlns:w10="urn:schemas-microsoft-com:office:word" xmlns:w="http://schemas.openxmlformats.org/wordprocessingml/2006/main" xmlns:w14="http://schemas.microsoft.com/office/word/2010/wordml" xmlns:w15="http://schemas.microsoft.com/office/word/2012/wordml" xmlns:w16cex="http://schemas.microsoft.com/office/word/2018/wordml/cex" xmlns:w16cid="http://schemas.microsoft.com/office/word/2016/wordml/cid" xmlns:w16="http://schemas.microsoft.com/office/word/2018/wordml" xmlns:w16sdtdh="http://schemas.microsoft.com/office/word/2020/wordml/sdtdatahash" xmlns:w16se="http://schemas.microsoft.com/office/word/2015/wordml/symex" xmlns:wpg="http://schemas.microsoft.com/office/word/2010/wordprocessingGroup" xmlns:wpi="http://schemas.microsoft.com/office/word/2010/wordprocessingInk" xmlns:wne="http://schemas.microsoft.com/office/word/2006/wordml" xmlns:wps="http://schemas.microsoft.com/office/word/2010/wordprocessingShape" mc:Ignorable="w14 w15 w16se w16cid w16 w16cex w16sdtdh wp14">
+  <w:sdt>
+    <w:sdtPr>
+      <w:rPr>
+        <w:rStyle w:val="Numrodepage"/>
+      </w:rPr>
+      <w:id w:val="1660423664"/>
+      <w:docPartObj>
+        <w:docPartGallery w:val="Page Numbers (Bottom of Page)"/>
+        <w:docPartUnique/>
+      </w:docPartObj>
+    </w:sdtPr>
+    <w:sdtContent>
+      <w:p>
+        <w:pPr>
+          <w:pStyle w:val="Pieddepage"/>
+          <w:framePr w:wrap="none" w:vAnchor="text" w:hAnchor="margin" w:xAlign="right" w:y="1"/>
+          <w:rPr>
+            <w:rStyle w:val="Numrodepage"/>
+          </w:rPr>
+        </w:pPr>
+        <w:r>
+          <w:rPr>
+            <w:rStyle w:val="Numrodepage"/>
+          </w:rPr>
+          <w:fldChar w:fldCharType="begin"/>
+        </w:r>
+        <w:r>
+          <w:rPr>
+            <w:rStyle w:val="Numrodepage"/>
+          </w:rPr>
+          <w:instrText xml:space="preserve"> PAGE </w:instrText>
+        </w:r>
+        <w:r>
+          <w:rPr>
+            <w:rStyle w:val="Numrodepage"/>
+          </w:rPr>
+          <w:fldChar w:fldCharType="end"/>
+        </w:r>
+      </w:p>
+    </w:sdtContent>
+  </w:sdt>
+  <w:p>
+    <w:pPr>
+      <w:pStyle w:val="Pieddepage"/>
+      <w:ind w:right="360"/>
+    </w:pPr>
+  </w:p>
+</w:ftr>
+</file>
+
+<file path=word/footer2.xml><?xml version="1.0" encoding="utf-8"?>
+<w:ftr xmlns:wpc="http://schemas.microsoft.com/office/word/2010/wordprocessingCanvas" xmlns:cx="http://schemas.microsoft.com/office/drawing/2014/chartex" xmlns:cx1="http://schemas.microsoft.com/office/drawing/2015/9/8/chartex" xmlns:cx2="http://schemas.microsoft.com/office/drawing/2015/10/21/chartex" xmlns:cx3="http://schemas.microsoft.com/office/drawing/2016/5/9/chartex" xmlns:cx4="http://schemas.microsoft.com/office/drawing/2016/5/10/chartex" xmlns:cx5="http://schemas.microsoft.com/office/drawing/2016/5/11/chartex" xmlns:cx6="http://schemas.microsoft.com/office/drawing/2016/5/12/chartex" xmlns:cx7="http://schemas.microsoft.com/office/drawing/2016/5/13/chartex" xmlns:cx8="http://schemas.microsoft.com/office/drawing/2016/5/14/chartex" xmlns:mc="http://schemas.openxmlformats.org/markup-compatibility/2006" xmlns:aink="http://schemas.microsoft.com/office/drawing/2016/ink" xmlns:am3d="http://schemas.microsoft.com/office/drawing/2017/model3d" xmlns:o="urn:schemas-microsoft-com:office:office" xmlns:oel="http://schemas.microsoft.com/office/2019/extlst" xmlns:r="http://schemas.openxmlformats.org/officeDocument/2006/relationships" xmlns:m="http://schemas.openxmlformats.org/officeDocument/2006/math" xmlns:v="urn:schemas-microsoft-com:vml" xmlns:wp14="http://schemas.microsoft.com/office/word/2010/wordprocessingDrawing" xmlns:wp="http://schemas.openxmlformats.org/drawingml/2006/wordprocessingDrawing" xmlns:w10="urn:schemas-microsoft-com:office:word" xmlns:w="http://schemas.openxmlformats.org/wordprocessingml/2006/main" xmlns:w14="http://schemas.microsoft.com/office/word/2010/wordml" xmlns:w15="http://schemas.microsoft.com/office/word/2012/wordml" xmlns:w16cex="http://schemas.microsoft.com/office/word/2018/wordml/cex" xmlns:w16cid="http://schemas.microsoft.com/office/word/2016/wordml/cid" xmlns:w16="http://schemas.microsoft.com/office/word/2018/wordml" xmlns:w16sdtdh="http://schemas.microsoft.com/office/word/2020/wordml/sdtdatahash" xmlns:w16se="http://schemas.microsoft.com/office/word/2015/wordml/symex" xmlns:wpg="http://schemas.microsoft.com/office/word/2010/wordprocessingGroup" xmlns:wpi="http://schemas.microsoft.com/office/word/2010/wordprocessingInk" xmlns:wne="http://schemas.microsoft.com/office/word/2006/wordml" xmlns:wps="http://schemas.microsoft.com/office/word/2010/wordprocessingShape" mc:Ignorable="w14 w15 w16se w16cid w16 w16cex w16sdtdh wp14">
+  <w:sdt>
+    <w:sdtPr>
+      <w:rPr>
+        <w:rStyle w:val="Numrodepage"/>
+      </w:rPr>
+      <w:id w:val="-332683705"/>
+      <w:docPartObj>
+        <w:docPartGallery w:val="Page Numbers (Bottom of Page)"/>
+        <w:docPartUnique/>
+      </w:docPartObj>
+    </w:sdtPr>
+    <w:sdtContent>
+      <w:p>
+        <w:pPr>
+          <w:pStyle w:val="Pieddepage"/>
+          <w:framePr w:wrap="none" w:vAnchor="text" w:hAnchor="margin" w:xAlign="right" w:y="1"/>
+          <w:rPr>
+            <w:rStyle w:val="Numrodepage"/>
+          </w:rPr>
+        </w:pPr>
+        <w:r>
+          <w:rPr>
+            <w:rStyle w:val="Numrodepage"/>
+          </w:rPr>
+          <w:fldChar w:fldCharType="begin"/>
+        </w:r>
+        <w:r>
+          <w:rPr>
+            <w:rStyle w:val="Numrodepage"/>
+          </w:rPr>
+          <w:instrText xml:space="preserve"> PAGE </w:instrText>
+        </w:r>
+        <w:r>
+          <w:rPr>
+            <w:rStyle w:val="Numrodepage"/>
+          </w:rPr>
+          <w:fldChar w:fldCharType="separate"/>
+        </w:r>
+        <w:r>
+          <w:rPr>
+            <w:rStyle w:val="Numrodepage"/>
+            <w:noProof/>
+          </w:rPr>
+          <w:t>1</w:t>
+        </w:r>
+        <w:r>
+          <w:rPr>
+            <w:rStyle w:val="Numrodepage"/>
+          </w:rPr>
+          <w:fldChar w:fldCharType="end"/>
+        </w:r>
+      </w:p>
+    </w:sdtContent>
+  </w:sdt>
+  <w:p>
+    <w:pPr>
+      <w:pStyle w:val="Pieddepage"/>
+      <w:ind w:right="360"/>
+    </w:pPr>
+  </w:p>
+</w:ftr>
 </file>
 
 <file path=word/footnotes.xml><?xml version="1.0" encoding="utf-8"?>
@@ -2609,14 +3607,11 @@
     <w:basedOn w:val="Normal"/>
     <w:uiPriority w:val="34"/>
     <w:qFormat/>
-    <w:rsid w:val="00DD5774"/>
+    <w:rsid w:val="00C70DA7"/>
     <w:pPr>
       <w:ind w:left="720" w:hanging="288"/>
       <w:contextualSpacing/>
     </w:pPr>
-    <w:rPr>
-      <w:color w:val="44546A" w:themeColor="text2"/>
-    </w:rPr>
   </w:style>
   <w:style w:type="paragraph" w:styleId="Citation">
     <w:name w:val="Quote"/>
@@ -2877,6 +3872,14 @@
     <w:rPr>
       <w:color w:val="808080"/>
     </w:rPr>
+  </w:style>
+  <w:style w:type="character" w:styleId="Numrodepage">
+    <w:name w:val="page number"/>
+    <w:basedOn w:val="Policepardfaut"/>
+    <w:uiPriority w:val="99"/>
+    <w:semiHidden/>
+    <w:unhideWhenUsed/>
+    <w:rsid w:val="004B07E7"/>
   </w:style>
 </w:styles>
 </file>
@@ -3200,7 +4203,7 @@
 </file>
 
 <file path=customXml/itemProps2.xml><?xml version="1.0" encoding="utf-8"?>
-<ds:datastoreItem xmlns:ds="http://schemas.openxmlformats.org/officeDocument/2006/customXml" ds:itemID="{AB5C479B-5F2A-DE48-AE06-836005C56E5A}">
+<ds:datastoreItem xmlns:ds="http://schemas.openxmlformats.org/officeDocument/2006/customXml" ds:itemID="{731E8054-0D46-ED49-8E98-6C9EB9227F6A}">
   <ds:schemaRefs>
     <ds:schemaRef ds:uri="http://schemas.openxmlformats.org/officeDocument/2006/bibliography"/>
   </ds:schemaRefs>

</xml_diff>